<commit_message>
1 comit del examen
</commit_message>
<xml_diff>
--- a/Docs/PV2doParcial.docx
+++ b/Docs/PV2doParcial.docx
@@ -4,6 +4,11 @@
   <w:body>
     <w:p>
       <w:r>
+        <w:t>Juan Pablo Garcia Benitez 25/11/2019</w:t>
+      </w:r>
+    </w:p>
+    <w:p>
+      <w:r>
         <w:t>1. Describa en sus propias palabras el concepto de "</w:t>
       </w:r>
       <w:proofErr w:type="spellStart"/>
@@ -304,6 +309,7 @@
     </w:p>
     <w:p>
       <w:r>
+        <w:lastRenderedPageBreak/>
         <w:t xml:space="preserve">R= es la parte del proceso que no se pueden </w:t>
       </w:r>
       <w:r>
@@ -432,26 +438,24 @@
     </w:p>
     <w:p>
       <w:r>
-        <w:t xml:space="preserve">y escriba en el </w:t>
-      </w:r>
+        <w:t xml:space="preserve">y escriba en el examen el SHA correspondiente al </w:t>
+      </w:r>
+      <w:proofErr w:type="spellStart"/>
+      <w:r>
+        <w:t>commit</w:t>
+      </w:r>
+      <w:proofErr w:type="spellEnd"/>
+    </w:p>
+    <w:p/>
+    <w:p>
+      <w:r>
+        <w:t>b. LOL (0)</w:t>
+      </w:r>
+    </w:p>
+    <w:p>
       <w:bookmarkStart w:id="0" w:name="_GoBack"/>
       <w:bookmarkEnd w:id="0"/>
-      <w:r>
-        <w:t xml:space="preserve">examen el SHA correspondiente al </w:t>
-      </w:r>
-      <w:proofErr w:type="spellStart"/>
-      <w:r>
-        <w:t>commit</w:t>
-      </w:r>
-      <w:proofErr w:type="spellEnd"/>
-    </w:p>
-    <w:p/>
-    <w:p>
-      <w:r>
-        <w:t>b. LOL (0)</w:t>
-      </w:r>
-    </w:p>
-    <w:p/>
+    </w:p>
     <w:p>
       <w:r>
         <w:t>d. 00O1</w:t>

</xml_diff>